<commit_message>
Circular movement works (sort of)
</commit_message>
<xml_diff>
--- a/פרוייקט סיום - תבנית לדוח מסכם.docx
+++ b/פרוייקט סיום - תבנית לדוח מסכם.docx
@@ -4486,7 +4486,7 @@
                 <w:webHidden/>
                 <w:rtl/>
               </w:rPr>
-              <w:t>11</w:t>
+              <w:t>12</w:t>
             </w:r>
             <w:r>
               <w:rPr>
@@ -4611,7 +4611,7 @@
                 <w:webHidden/>
                 <w:rtl/>
               </w:rPr>
-              <w:t>11</w:t>
+              <w:t>13</w:t>
             </w:r>
             <w:r>
               <w:rPr>
@@ -4738,7 +4738,7 @@
                 <w:webHidden/>
                 <w:rtl/>
               </w:rPr>
-              <w:t>12</w:t>
+              <w:t>13</w:t>
             </w:r>
             <w:r>
               <w:rPr>
@@ -4872,7 +4872,7 @@
                 <w:webHidden/>
                 <w:rtl/>
               </w:rPr>
-              <w:t>12</w:t>
+              <w:t>13</w:t>
             </w:r>
             <w:r>
               <w:rPr>
@@ -4996,7 +4996,7 @@
                 <w:webHidden/>
                 <w:rtl/>
               </w:rPr>
-              <w:t>12</w:t>
+              <w:t>13</w:t>
             </w:r>
             <w:r>
               <w:rPr>
@@ -5122,7 +5122,7 @@
                 <w:webHidden/>
                 <w:rtl/>
               </w:rPr>
-              <w:t>12</w:t>
+              <w:t>13</w:t>
             </w:r>
             <w:r>
               <w:rPr>
@@ -5265,7 +5265,7 @@
                 <w:webHidden/>
                 <w:rtl/>
               </w:rPr>
-              <w:t>12</w:t>
+              <w:t>14</w:t>
             </w:r>
             <w:r>
               <w:rPr>
@@ -5390,7 +5390,7 @@
                 <w:webHidden/>
                 <w:rtl/>
               </w:rPr>
-              <w:t>12</w:t>
+              <w:t>14</w:t>
             </w:r>
             <w:r>
               <w:rPr>
@@ -5516,7 +5516,7 @@
                 <w:webHidden/>
                 <w:rtl/>
               </w:rPr>
-              <w:t>13</w:t>
+              <w:t>14</w:t>
             </w:r>
             <w:r>
               <w:rPr>
@@ -5640,7 +5640,7 @@
                 <w:webHidden/>
                 <w:rtl/>
               </w:rPr>
-              <w:t>14</w:t>
+              <w:t>15</w:t>
             </w:r>
             <w:r>
               <w:rPr>
@@ -5766,7 +5766,7 @@
                 <w:webHidden/>
                 <w:rtl/>
               </w:rPr>
-              <w:t>14</w:t>
+              <w:t>15</w:t>
             </w:r>
             <w:r>
               <w:rPr>
@@ -5909,7 +5909,7 @@
                 <w:webHidden/>
                 <w:rtl/>
               </w:rPr>
-              <w:t>14</w:t>
+              <w:t>15</w:t>
             </w:r>
             <w:r>
               <w:rPr>
@@ -6034,7 +6034,7 @@
                 <w:webHidden/>
                 <w:rtl/>
               </w:rPr>
-              <w:t>14</w:t>
+              <w:t>16</w:t>
             </w:r>
             <w:r>
               <w:rPr>
@@ -6160,7 +6160,7 @@
                 <w:webHidden/>
                 <w:rtl/>
               </w:rPr>
-              <w:t>14</w:t>
+              <w:t>16</w:t>
             </w:r>
             <w:r>
               <w:rPr>
@@ -6294,7 +6294,7 @@
                 <w:webHidden/>
                 <w:rtl/>
               </w:rPr>
-              <w:t>15</w:t>
+              <w:t>16</w:t>
             </w:r>
             <w:r>
               <w:rPr>
@@ -6419,7 +6419,7 @@
                 <w:webHidden/>
                 <w:rtl/>
               </w:rPr>
-              <w:t>15</w:t>
+              <w:t>16</w:t>
             </w:r>
             <w:r>
               <w:rPr>
@@ -6544,7 +6544,7 @@
                 <w:webHidden/>
                 <w:rtl/>
               </w:rPr>
-              <w:t>15</w:t>
+              <w:t>17</w:t>
             </w:r>
             <w:r>
               <w:rPr>
@@ -6677,7 +6677,7 @@
                 <w:webHidden/>
                 <w:rtl/>
               </w:rPr>
-              <w:t>16</w:t>
+              <w:t>18</w:t>
             </w:r>
             <w:r>
               <w:rPr>
@@ -6802,7 +6802,7 @@
                 <w:webHidden/>
                 <w:rtl/>
               </w:rPr>
-              <w:t>16</w:t>
+              <w:t>18</w:t>
             </w:r>
             <w:r>
               <w:rPr>

</xml_diff>